<commit_message>
Update DOCUMENTO TALLER 2 POBREZA - CHIQUE - SANCHEZ - CASTRO.docx
</commit_message>
<xml_diff>
--- a/DOCUMENTO TALLER 2 POBREZA - CHIQUE - SANCHEZ - CASTRO.docx
+++ b/DOCUMENTO TALLER 2 POBREZA - CHIQUE - SANCHEZ - CASTRO.docx
@@ -4,45 +4,1438 @@
   <w:body>
     <w:p>
       <w:pPr>
+        <w:pStyle w:val="Heading1"/>
+        <w:ind w:left="720"/>
         <w:jc w:val="center"/>
         <w:rPr>
-          <w:b/>
-          <w:bCs/>
-          <w:lang w:val="es-ES"/>
-        </w:rPr>
-      </w:pPr>
-      <w:r>
-        <w:rPr>
-          <w:b/>
-          <w:bCs/>
-          <w:lang w:val="es-ES"/>
-        </w:rPr>
-        <w:t>TALLER 2</w:t>
-      </w:r>
-    </w:p>
-    <w:p>
-      <w:pPr>
+          <w:lang w:val="es-ES"/>
+        </w:rPr>
+      </w:pPr>
+      <w:r>
+        <w:rPr>
+          <w:rFonts w:ascii="Cambria" w:hAnsi="Cambria"/>
+          <w:noProof/>
+        </w:rPr>
+        <mc:AlternateContent>
+          <mc:Choice Requires="wpg">
+            <w:drawing>
+              <wp:anchor distT="0" distB="0" distL="114300" distR="114300" simplePos="0" relativeHeight="251660288" behindDoc="0" locked="0" layoutInCell="1" allowOverlap="1" wp14:anchorId="4A246026" wp14:editId="61747A15">
+                <wp:simplePos x="0" y="0"/>
+                <wp:positionH relativeFrom="page">
+                  <wp:posOffset>1259840</wp:posOffset>
+                </wp:positionH>
+                <wp:positionV relativeFrom="paragraph">
+                  <wp:posOffset>60960</wp:posOffset>
+                </wp:positionV>
+                <wp:extent cx="955040" cy="396414"/>
+                <wp:effectExtent l="0" t="0" r="0" b="0"/>
+                <wp:wrapNone/>
+                <wp:docPr id="35" name="Group 95"/>
+                <wp:cNvGraphicFramePr>
+                  <a:graphicFrameLocks xmlns:a="http://schemas.openxmlformats.org/drawingml/2006/main"/>
+                </wp:cNvGraphicFramePr>
+                <a:graphic xmlns:a="http://schemas.openxmlformats.org/drawingml/2006/main">
+                  <a:graphicData uri="http://schemas.microsoft.com/office/word/2010/wordprocessingGroup">
+                    <wpg:wgp>
+                      <wpg:cNvGrpSpPr>
+                        <a:grpSpLocks/>
+                      </wpg:cNvGrpSpPr>
+                      <wpg:grpSpPr bwMode="auto">
+                        <a:xfrm>
+                          <a:off x="0" y="0"/>
+                          <a:ext cx="955040" cy="396414"/>
+                          <a:chOff x="8947" y="-373"/>
+                          <a:chExt cx="1696" cy="591"/>
+                        </a:xfrm>
+                      </wpg:grpSpPr>
+                      <pic:pic xmlns:pic="http://schemas.openxmlformats.org/drawingml/2006/picture">
+                        <pic:nvPicPr>
+                          <pic:cNvPr id="36" name="Picture 97"/>
+                          <pic:cNvPicPr>
+                            <a:picLocks/>
+                          </pic:cNvPicPr>
+                        </pic:nvPicPr>
+                        <pic:blipFill>
+                          <a:blip r:embed="rId5">
+                            <a:extLst>
+                              <a:ext uri="{28A0092B-C50C-407E-A947-70E740481C1C}">
+                                <a14:useLocalDpi xmlns:a14="http://schemas.microsoft.com/office/drawing/2010/main" val="0"/>
+                              </a:ext>
+                            </a:extLst>
+                          </a:blip>
+                          <a:srcRect/>
+                          <a:stretch>
+                            <a:fillRect/>
+                          </a:stretch>
+                        </pic:blipFill>
+                        <pic:spPr bwMode="auto">
+                          <a:xfrm>
+                            <a:off x="10375" y="-373"/>
+                            <a:ext cx="267" cy="205"/>
+                          </a:xfrm>
+                          <a:prstGeom prst="rect">
+                            <a:avLst/>
+                          </a:prstGeom>
+                          <a:noFill/>
+                          <a:ln>
+                            <a:noFill/>
+                          </a:ln>
+                          <a:extLst>
+                            <a:ext uri="{909E8E84-426E-40DD-AFC4-6F175D3DCCD1}">
+                              <a14:hiddenFill xmlns:a14="http://schemas.microsoft.com/office/drawing/2010/main">
+                                <a:solidFill>
+                                  <a:srgbClr val="FFFFFF"/>
+                                </a:solidFill>
+                              </a14:hiddenFill>
+                            </a:ext>
+                            <a:ext uri="{91240B29-F687-4F45-9708-019B960494DF}">
+                              <a14:hiddenLine xmlns:a14="http://schemas.microsoft.com/office/drawing/2010/main" w="9525">
+                                <a:solidFill>
+                                  <a:srgbClr val="000000"/>
+                                </a:solidFill>
+                                <a:miter lim="800000"/>
+                                <a:headEnd/>
+                                <a:tailEnd/>
+                              </a14:hiddenLine>
+                            </a:ext>
+                          </a:extLst>
+                        </pic:spPr>
+                      </pic:pic>
+                      <pic:pic xmlns:pic="http://schemas.openxmlformats.org/drawingml/2006/picture">
+                        <pic:nvPicPr>
+                          <pic:cNvPr id="37" name="Picture 96"/>
+                          <pic:cNvPicPr>
+                            <a:picLocks/>
+                          </pic:cNvPicPr>
+                        </pic:nvPicPr>
+                        <pic:blipFill>
+                          <a:blip r:embed="rId6">
+                            <a:extLst>
+                              <a:ext uri="{28A0092B-C50C-407E-A947-70E740481C1C}">
+                                <a14:useLocalDpi xmlns:a14="http://schemas.microsoft.com/office/drawing/2010/main" val="0"/>
+                              </a:ext>
+                            </a:extLst>
+                          </a:blip>
+                          <a:srcRect/>
+                          <a:stretch>
+                            <a:fillRect/>
+                          </a:stretch>
+                        </pic:blipFill>
+                        <pic:spPr bwMode="auto">
+                          <a:xfrm>
+                            <a:off x="8946" y="-373"/>
+                            <a:ext cx="1694" cy="591"/>
+                          </a:xfrm>
+                          <a:prstGeom prst="rect">
+                            <a:avLst/>
+                          </a:prstGeom>
+                          <a:noFill/>
+                          <a:ln>
+                            <a:noFill/>
+                          </a:ln>
+                          <a:extLst>
+                            <a:ext uri="{909E8E84-426E-40DD-AFC4-6F175D3DCCD1}">
+                              <a14:hiddenFill xmlns:a14="http://schemas.microsoft.com/office/drawing/2010/main">
+                                <a:solidFill>
+                                  <a:srgbClr val="FFFFFF"/>
+                                </a:solidFill>
+                              </a14:hiddenFill>
+                            </a:ext>
+                            <a:ext uri="{91240B29-F687-4F45-9708-019B960494DF}">
+                              <a14:hiddenLine xmlns:a14="http://schemas.microsoft.com/office/drawing/2010/main" w="9525">
+                                <a:solidFill>
+                                  <a:srgbClr val="000000"/>
+                                </a:solidFill>
+                                <a:miter lim="800000"/>
+                                <a:headEnd/>
+                                <a:tailEnd/>
+                              </a14:hiddenLine>
+                            </a:ext>
+                          </a:extLst>
+                        </pic:spPr>
+                      </pic:pic>
+                    </wpg:wgp>
+                  </a:graphicData>
+                </a:graphic>
+                <wp14:sizeRelH relativeFrom="page">
+                  <wp14:pctWidth>0</wp14:pctWidth>
+                </wp14:sizeRelH>
+                <wp14:sizeRelV relativeFrom="page">
+                  <wp14:pctHeight>0</wp14:pctHeight>
+                </wp14:sizeRelV>
+              </wp:anchor>
+            </w:drawing>
+          </mc:Choice>
+          <mc:Fallback>
+            <w:pict>
+              <v:group w14:anchorId="62AD5F0A" id="Group 95" o:spid="_x0000_s1026" style="position:absolute;margin-left:99.2pt;margin-top:4.8pt;width:75.2pt;height:31.2pt;z-index:251660288;mso-position-horizontal-relative:page" coordorigin="8947,-373" coordsize="1696,591" o:gfxdata="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">
+                <v:shapetype id="_x0000_t75" coordsize="21600,21600" o:spt="75" o:preferrelative="t" path="m@4@5l@4@11@9@11@9@5xe" filled="f" stroked="f">
+                  <v:stroke joinstyle="miter"/>
+                  <v:formulas>
+                    <v:f eqn="if lineDrawn pixelLineWidth 0"/>
+                    <v:f eqn="sum @0 1 0"/>
+                    <v:f eqn="sum 0 0 @1"/>
+                    <v:f eqn="prod @2 1 2"/>
+                    <v:f eqn="prod @3 21600 pixelWidth"/>
+                    <v:f eqn="prod @3 21600 pixelHeight"/>
+                    <v:f eqn="sum @0 0 1"/>
+                    <v:f eqn="prod @6 1 2"/>
+                    <v:f eqn="prod @7 21600 pixelWidth"/>
+                    <v:f eqn="sum @8 21600 0"/>
+                    <v:f eqn="prod @7 21600 pixelHeight"/>
+                    <v:f eqn="sum @10 21600 0"/>
+                  </v:formulas>
+                  <v:path o:extrusionok="f" gradientshapeok="t" o:connecttype="rect"/>
+                  <o:lock v:ext="edit" aspectratio="t"/>
+                </v:shapetype>
+                <v:shape id="Picture 97" o:spid="_x0000_s1027" type="#_x0000_t75" style="position:absolute;left:10375;top:-373;width:267;height:205;visibility:visible;mso-wrap-style:square" o:gfxdata="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">
+                  <v:imagedata r:id="rId7" o:title=""/>
+                  <v:path arrowok="t"/>
+                  <o:lock v:ext="edit" aspectratio="f"/>
+                </v:shape>
+                <v:shape id="Picture 96" o:spid="_x0000_s1028" type="#_x0000_t75" style="position:absolute;left:8946;top:-373;width:1694;height:591;visibility:visible;mso-wrap-style:square" o:gfxdata="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">
+                  <v:imagedata r:id="rId8" o:title=""/>
+                  <v:path arrowok="t"/>
+                  <o:lock v:ext="edit" aspectratio="f"/>
+                </v:shape>
+                <w10:wrap anchorx="page"/>
+              </v:group>
+            </w:pict>
+          </mc:Fallback>
+        </mc:AlternateContent>
+      </w:r>
+      <w:r>
+        <w:rPr>
+          <w:rFonts w:ascii="Cambria" w:hAnsi="Cambria"/>
+          <w:noProof/>
+        </w:rPr>
+        <mc:AlternateContent>
+          <mc:Choice Requires="wpg">
+            <w:drawing>
+              <wp:anchor distT="0" distB="0" distL="114300" distR="114300" simplePos="0" relativeHeight="251659264" behindDoc="0" locked="0" layoutInCell="1" allowOverlap="1" wp14:anchorId="78548C46" wp14:editId="3C77D8CE">
+                <wp:simplePos x="0" y="0"/>
+                <wp:positionH relativeFrom="page">
+                  <wp:posOffset>914400</wp:posOffset>
+                </wp:positionH>
+                <wp:positionV relativeFrom="paragraph">
+                  <wp:posOffset>62318</wp:posOffset>
+                </wp:positionV>
+                <wp:extent cx="250118" cy="398057"/>
+                <wp:effectExtent l="0" t="0" r="4445" b="0"/>
+                <wp:wrapNone/>
+                <wp:docPr id="17" name="Group 98"/>
+                <wp:cNvGraphicFramePr>
+                  <a:graphicFrameLocks xmlns:a="http://schemas.openxmlformats.org/drawingml/2006/main"/>
+                </wp:cNvGraphicFramePr>
+                <a:graphic xmlns:a="http://schemas.openxmlformats.org/drawingml/2006/main">
+                  <a:graphicData uri="http://schemas.microsoft.com/office/word/2010/wordprocessingGroup">
+                    <wpg:wgp>
+                      <wpg:cNvGrpSpPr>
+                        <a:grpSpLocks/>
+                      </wpg:cNvGrpSpPr>
+                      <wpg:grpSpPr bwMode="auto">
+                        <a:xfrm>
+                          <a:off x="0" y="0"/>
+                          <a:ext cx="250118" cy="398057"/>
+                          <a:chOff x="8228" y="-406"/>
+                          <a:chExt cx="614" cy="725"/>
+                        </a:xfrm>
+                      </wpg:grpSpPr>
+                      <wps:wsp>
+                        <wps:cNvPr id="23" name="Freeform 100"/>
+                        <wps:cNvSpPr>
+                          <a:spLocks/>
+                        </wps:cNvSpPr>
+                        <wps:spPr bwMode="auto">
+                          <a:xfrm>
+                            <a:off x="8227" y="-406"/>
+                            <a:ext cx="614" cy="724"/>
+                          </a:xfrm>
+                          <a:custGeom>
+                            <a:avLst/>
+                            <a:gdLst>
+                              <a:gd name="T0" fmla="+- 0 8531 8228"/>
+                              <a:gd name="T1" fmla="*/ T0 w 614"/>
+                              <a:gd name="T2" fmla="+- 0 -406 -406"/>
+                              <a:gd name="T3" fmla="*/ -406 h 724"/>
+                              <a:gd name="T4" fmla="+- 0 8448 8228"/>
+                              <a:gd name="T5" fmla="*/ T4 w 614"/>
+                              <a:gd name="T6" fmla="+- 0 -405 -406"/>
+                              <a:gd name="T7" fmla="*/ -405 h 724"/>
+                              <a:gd name="T8" fmla="+- 0 8389 8228"/>
+                              <a:gd name="T9" fmla="*/ T8 w 614"/>
+                              <a:gd name="T10" fmla="+- 0 -401 -406"/>
+                              <a:gd name="T11" fmla="*/ -401 h 724"/>
+                              <a:gd name="T12" fmla="+- 0 8325 8228"/>
+                              <a:gd name="T13" fmla="*/ T12 w 614"/>
+                              <a:gd name="T14" fmla="+- 0 -391 -406"/>
+                              <a:gd name="T15" fmla="*/ -391 h 724"/>
+                              <a:gd name="T16" fmla="+- 0 8228 8228"/>
+                              <a:gd name="T17" fmla="*/ T16 w 614"/>
+                              <a:gd name="T18" fmla="+- 0 -371 -406"/>
+                              <a:gd name="T19" fmla="*/ -371 h 724"/>
+                              <a:gd name="T20" fmla="+- 0 8228 8228"/>
+                              <a:gd name="T21" fmla="*/ T20 w 614"/>
+                              <a:gd name="T22" fmla="+- 0 158 -406"/>
+                              <a:gd name="T23" fmla="*/ 158 h 724"/>
+                              <a:gd name="T24" fmla="+- 0 8252 8228"/>
+                              <a:gd name="T25" fmla="*/ T24 w 614"/>
+                              <a:gd name="T26" fmla="+- 0 219 -406"/>
+                              <a:gd name="T27" fmla="*/ 219 h 724"/>
+                              <a:gd name="T28" fmla="+- 0 8301 8228"/>
+                              <a:gd name="T29" fmla="*/ T28 w 614"/>
+                              <a:gd name="T30" fmla="+- 0 254 -406"/>
+                              <a:gd name="T31" fmla="*/ 254 h 724"/>
+                              <a:gd name="T32" fmla="+- 0 8358 8228"/>
+                              <a:gd name="T33" fmla="*/ T32 w 614"/>
+                              <a:gd name="T34" fmla="+- 0 283 -406"/>
+                              <a:gd name="T35" fmla="*/ 283 h 724"/>
+                              <a:gd name="T36" fmla="+- 0 8436 8228"/>
+                              <a:gd name="T37" fmla="*/ T36 w 614"/>
+                              <a:gd name="T38" fmla="+- 0 307 -406"/>
+                              <a:gd name="T39" fmla="*/ 307 h 724"/>
+                              <a:gd name="T40" fmla="+- 0 8535 8228"/>
+                              <a:gd name="T41" fmla="*/ T40 w 614"/>
+                              <a:gd name="T42" fmla="+- 0 318 -406"/>
+                              <a:gd name="T43" fmla="*/ 318 h 724"/>
+                              <a:gd name="T44" fmla="+- 0 8640 8228"/>
+                              <a:gd name="T45" fmla="*/ T44 w 614"/>
+                              <a:gd name="T46" fmla="+- 0 306 -406"/>
+                              <a:gd name="T47" fmla="*/ 306 h 724"/>
+                              <a:gd name="T48" fmla="+- 0 8720 8228"/>
+                              <a:gd name="T49" fmla="*/ T48 w 614"/>
+                              <a:gd name="T50" fmla="+- 0 280 -406"/>
+                              <a:gd name="T51" fmla="*/ 280 h 724"/>
+                              <a:gd name="T52" fmla="+- 0 8776 8228"/>
+                              <a:gd name="T53" fmla="*/ T52 w 614"/>
+                              <a:gd name="T54" fmla="+- 0 251 -406"/>
+                              <a:gd name="T55" fmla="*/ 251 h 724"/>
+                              <a:gd name="T56" fmla="+- 0 8827 8228"/>
+                              <a:gd name="T57" fmla="*/ T56 w 614"/>
+                              <a:gd name="T58" fmla="+- 0 208 -406"/>
+                              <a:gd name="T59" fmla="*/ 208 h 724"/>
+                              <a:gd name="T60" fmla="+- 0 8841 8228"/>
+                              <a:gd name="T61" fmla="*/ T60 w 614"/>
+                              <a:gd name="T62" fmla="+- 0 158 -406"/>
+                              <a:gd name="T63" fmla="*/ 158 h 724"/>
+                              <a:gd name="T64" fmla="+- 0 8841 8228"/>
+                              <a:gd name="T65" fmla="*/ T64 w 614"/>
+                              <a:gd name="T66" fmla="+- 0 -371 -406"/>
+                              <a:gd name="T67" fmla="*/ -371 h 724"/>
+                              <a:gd name="T68" fmla="+- 0 8812 8228"/>
+                              <a:gd name="T69" fmla="*/ T68 w 614"/>
+                              <a:gd name="T70" fmla="+- 0 -377 -406"/>
+                              <a:gd name="T71" fmla="*/ -377 h 724"/>
+                              <a:gd name="T72" fmla="+- 0 8738 8228"/>
+                              <a:gd name="T73" fmla="*/ T72 w 614"/>
+                              <a:gd name="T74" fmla="+- 0 -389 -406"/>
+                              <a:gd name="T75" fmla="*/ -389 h 724"/>
+                              <a:gd name="T76" fmla="+- 0 8638 8228"/>
+                              <a:gd name="T77" fmla="*/ T76 w 614"/>
+                              <a:gd name="T78" fmla="+- 0 -400 -406"/>
+                              <a:gd name="T79" fmla="*/ -400 h 724"/>
+                              <a:gd name="T80" fmla="+- 0 8531 8228"/>
+                              <a:gd name="T81" fmla="*/ T80 w 614"/>
+                              <a:gd name="T82" fmla="+- 0 -406 -406"/>
+                              <a:gd name="T83" fmla="*/ -406 h 724"/>
+                            </a:gdLst>
+                            <a:ahLst/>
+                            <a:cxnLst>
+                              <a:cxn ang="0">
+                                <a:pos x="T1" y="T3"/>
+                              </a:cxn>
+                              <a:cxn ang="0">
+                                <a:pos x="T5" y="T7"/>
+                              </a:cxn>
+                              <a:cxn ang="0">
+                                <a:pos x="T9" y="T11"/>
+                              </a:cxn>
+                              <a:cxn ang="0">
+                                <a:pos x="T13" y="T15"/>
+                              </a:cxn>
+                              <a:cxn ang="0">
+                                <a:pos x="T17" y="T19"/>
+                              </a:cxn>
+                              <a:cxn ang="0">
+                                <a:pos x="T21" y="T23"/>
+                              </a:cxn>
+                              <a:cxn ang="0">
+                                <a:pos x="T25" y="T27"/>
+                              </a:cxn>
+                              <a:cxn ang="0">
+                                <a:pos x="T29" y="T31"/>
+                              </a:cxn>
+                              <a:cxn ang="0">
+                                <a:pos x="T33" y="T35"/>
+                              </a:cxn>
+                              <a:cxn ang="0">
+                                <a:pos x="T37" y="T39"/>
+                              </a:cxn>
+                              <a:cxn ang="0">
+                                <a:pos x="T41" y="T43"/>
+                              </a:cxn>
+                              <a:cxn ang="0">
+                                <a:pos x="T45" y="T47"/>
+                              </a:cxn>
+                              <a:cxn ang="0">
+                                <a:pos x="T49" y="T51"/>
+                              </a:cxn>
+                              <a:cxn ang="0">
+                                <a:pos x="T53" y="T55"/>
+                              </a:cxn>
+                              <a:cxn ang="0">
+                                <a:pos x="T57" y="T59"/>
+                              </a:cxn>
+                              <a:cxn ang="0">
+                                <a:pos x="T61" y="T63"/>
+                              </a:cxn>
+                              <a:cxn ang="0">
+                                <a:pos x="T65" y="T67"/>
+                              </a:cxn>
+                              <a:cxn ang="0">
+                                <a:pos x="T69" y="T71"/>
+                              </a:cxn>
+                              <a:cxn ang="0">
+                                <a:pos x="T73" y="T75"/>
+                              </a:cxn>
+                              <a:cxn ang="0">
+                                <a:pos x="T77" y="T79"/>
+                              </a:cxn>
+                              <a:cxn ang="0">
+                                <a:pos x="T81" y="T83"/>
+                              </a:cxn>
+                            </a:cxnLst>
+                            <a:rect l="0" t="0" r="r" b="b"/>
+                            <a:pathLst>
+                              <a:path w="614" h="724">
+                                <a:moveTo>
+                                  <a:pt x="303" y="0"/>
+                                </a:moveTo>
+                                <a:lnTo>
+                                  <a:pt x="220" y="1"/>
+                                </a:lnTo>
+                                <a:lnTo>
+                                  <a:pt x="161" y="5"/>
+                                </a:lnTo>
+                                <a:lnTo>
+                                  <a:pt x="97" y="15"/>
+                                </a:lnTo>
+                                <a:lnTo>
+                                  <a:pt x="0" y="35"/>
+                                </a:lnTo>
+                                <a:lnTo>
+                                  <a:pt x="0" y="564"/>
+                                </a:lnTo>
+                                <a:lnTo>
+                                  <a:pt x="24" y="625"/>
+                                </a:lnTo>
+                                <a:lnTo>
+                                  <a:pt x="73" y="660"/>
+                                </a:lnTo>
+                                <a:lnTo>
+                                  <a:pt x="130" y="689"/>
+                                </a:lnTo>
+                                <a:lnTo>
+                                  <a:pt x="208" y="713"/>
+                                </a:lnTo>
+                                <a:lnTo>
+                                  <a:pt x="307" y="724"/>
+                                </a:lnTo>
+                                <a:lnTo>
+                                  <a:pt x="412" y="712"/>
+                                </a:lnTo>
+                                <a:lnTo>
+                                  <a:pt x="492" y="686"/>
+                                </a:lnTo>
+                                <a:lnTo>
+                                  <a:pt x="548" y="657"/>
+                                </a:lnTo>
+                                <a:lnTo>
+                                  <a:pt x="599" y="614"/>
+                                </a:lnTo>
+                                <a:lnTo>
+                                  <a:pt x="613" y="564"/>
+                                </a:lnTo>
+                                <a:lnTo>
+                                  <a:pt x="613" y="35"/>
+                                </a:lnTo>
+                                <a:lnTo>
+                                  <a:pt x="584" y="29"/>
+                                </a:lnTo>
+                                <a:lnTo>
+                                  <a:pt x="510" y="17"/>
+                                </a:lnTo>
+                                <a:lnTo>
+                                  <a:pt x="410" y="6"/>
+                                </a:lnTo>
+                                <a:lnTo>
+                                  <a:pt x="303" y="0"/>
+                                </a:lnTo>
+                                <a:close/>
+                              </a:path>
+                            </a:pathLst>
+                          </a:custGeom>
+                          <a:solidFill>
+                            <a:srgbClr val="FFF200"/>
+                          </a:solidFill>
+                          <a:ln>
+                            <a:noFill/>
+                          </a:ln>
+                          <a:extLst>
+                            <a:ext uri="{91240B29-F687-4F45-9708-019B960494DF}">
+                              <a14:hiddenLine xmlns:a14="http://schemas.microsoft.com/office/drawing/2010/main" w="9525">
+                                <a:solidFill>
+                                  <a:srgbClr val="000000"/>
+                                </a:solidFill>
+                                <a:round/>
+                                <a:headEnd/>
+                                <a:tailEnd/>
+                              </a14:hiddenLine>
+                            </a:ext>
+                          </a:extLst>
+                        </wps:spPr>
+                        <wps:bodyPr rot="0" vert="horz" wrap="square" lIns="91440" tIns="45720" rIns="91440" bIns="45720" anchor="t" anchorCtr="0" upright="1">
+                          <a:noAutofit/>
+                        </wps:bodyPr>
+                      </wps:wsp>
+                      <wps:wsp>
+                        <wps:cNvPr id="27" name="AutoShape 99"/>
+                        <wps:cNvSpPr>
+                          <a:spLocks/>
+                        </wps:cNvSpPr>
+                        <wps:spPr bwMode="auto">
+                          <a:xfrm>
+                            <a:off x="8227" y="-407"/>
+                            <a:ext cx="614" cy="724"/>
+                          </a:xfrm>
+                          <a:custGeom>
+                            <a:avLst/>
+                            <a:gdLst>
+                              <a:gd name="T0" fmla="+- 0 8535 8228"/>
+                              <a:gd name="T1" fmla="*/ T0 w 614"/>
+                              <a:gd name="T2" fmla="+- 0 -248 -406"/>
+                              <a:gd name="T3" fmla="*/ -248 h 724"/>
+                              <a:gd name="T4" fmla="+- 0 8549 8228"/>
+                              <a:gd name="T5" fmla="*/ T4 w 614"/>
+                              <a:gd name="T6" fmla="+- 0 -176 -406"/>
+                              <a:gd name="T7" fmla="*/ -176 h 724"/>
+                              <a:gd name="T8" fmla="+- 0 8562 8228"/>
+                              <a:gd name="T9" fmla="*/ T8 w 614"/>
+                              <a:gd name="T10" fmla="+- 0 -96 -406"/>
+                              <a:gd name="T11" fmla="*/ -96 h 724"/>
+                              <a:gd name="T12" fmla="+- 0 8571 8228"/>
+                              <a:gd name="T13" fmla="*/ T12 w 614"/>
+                              <a:gd name="T14" fmla="+- 0 1 -406"/>
+                              <a:gd name="T15" fmla="*/ 1 h 724"/>
+                              <a:gd name="T16" fmla="+- 0 8579 8228"/>
+                              <a:gd name="T17" fmla="*/ T16 w 614"/>
+                              <a:gd name="T18" fmla="+- 0 173 -406"/>
+                              <a:gd name="T19" fmla="*/ 173 h 724"/>
+                              <a:gd name="T20" fmla="+- 0 8571 8228"/>
+                              <a:gd name="T21" fmla="*/ T20 w 614"/>
+                              <a:gd name="T22" fmla="+- 0 221 -406"/>
+                              <a:gd name="T23" fmla="*/ 221 h 724"/>
+                              <a:gd name="T24" fmla="+- 0 8549 8228"/>
+                              <a:gd name="T25" fmla="*/ T24 w 614"/>
+                              <a:gd name="T26" fmla="+- 0 249 -406"/>
+                              <a:gd name="T27" fmla="*/ 249 h 724"/>
+                              <a:gd name="T28" fmla="+- 0 8538 8228"/>
+                              <a:gd name="T29" fmla="*/ T28 w 614"/>
+                              <a:gd name="T30" fmla="+- 0 287 -406"/>
+                              <a:gd name="T31" fmla="*/ 287 h 724"/>
+                              <a:gd name="T32" fmla="+- 0 8540 8228"/>
+                              <a:gd name="T33" fmla="*/ T32 w 614"/>
+                              <a:gd name="T34" fmla="+- 0 317 -406"/>
+                              <a:gd name="T35" fmla="*/ 317 h 724"/>
+                              <a:gd name="T36" fmla="+- 0 8608 8228"/>
+                              <a:gd name="T37" fmla="*/ T36 w 614"/>
+                              <a:gd name="T38" fmla="+- 0 311 -406"/>
+                              <a:gd name="T39" fmla="*/ 311 h 724"/>
+                              <a:gd name="T40" fmla="+- 0 8566 8228"/>
+                              <a:gd name="T41" fmla="*/ T40 w 614"/>
+                              <a:gd name="T42" fmla="+- 0 281 -406"/>
+                              <a:gd name="T43" fmla="*/ 281 h 724"/>
+                              <a:gd name="T44" fmla="+- 0 8571 8228"/>
+                              <a:gd name="T45" fmla="*/ T44 w 614"/>
+                              <a:gd name="T46" fmla="+- 0 255 -406"/>
+                              <a:gd name="T47" fmla="*/ 255 h 724"/>
+                              <a:gd name="T48" fmla="+- 0 8600 8228"/>
+                              <a:gd name="T49" fmla="*/ T48 w 614"/>
+                              <a:gd name="T50" fmla="+- 0 213 -406"/>
+                              <a:gd name="T51" fmla="*/ 213 h 724"/>
+                              <a:gd name="T52" fmla="+- 0 8610 8228"/>
+                              <a:gd name="T53" fmla="*/ T52 w 614"/>
+                              <a:gd name="T54" fmla="+- 0 189 -406"/>
+                              <a:gd name="T55" fmla="*/ 189 h 724"/>
+                              <a:gd name="T56" fmla="+- 0 8619 8228"/>
+                              <a:gd name="T57" fmla="*/ T56 w 614"/>
+                              <a:gd name="T58" fmla="+- 0 39 -406"/>
+                              <a:gd name="T59" fmla="*/ 39 h 724"/>
+                              <a:gd name="T60" fmla="+- 0 8609 8228"/>
+                              <a:gd name="T61" fmla="*/ T60 w 614"/>
+                              <a:gd name="T62" fmla="+- 0 -45 -406"/>
+                              <a:gd name="T63" fmla="*/ -45 h 724"/>
+                              <a:gd name="T64" fmla="+- 0 8585 8228"/>
+                              <a:gd name="T65" fmla="*/ T64 w 614"/>
+                              <a:gd name="T66" fmla="+- 0 -183 -406"/>
+                              <a:gd name="T67" fmla="*/ -183 h 724"/>
+                              <a:gd name="T68" fmla="+- 0 8556 8228"/>
+                              <a:gd name="T69" fmla="*/ T68 w 614"/>
+                              <a:gd name="T70" fmla="+- 0 -291 -406"/>
+                              <a:gd name="T71" fmla="*/ -291 h 724"/>
+                              <a:gd name="T72" fmla="+- 0 8533 8228"/>
+                              <a:gd name="T73" fmla="*/ T72 w 614"/>
+                              <a:gd name="T74" fmla="+- 0 -377 -406"/>
+                              <a:gd name="T75" fmla="*/ -377 h 724"/>
+                              <a:gd name="T76" fmla="+- 0 8694 8228"/>
+                              <a:gd name="T77" fmla="*/ T76 w 614"/>
+                              <a:gd name="T78" fmla="+- 0 -358 -406"/>
+                              <a:gd name="T79" fmla="*/ -358 h 724"/>
+                              <a:gd name="T80" fmla="+- 0 8774 8228"/>
+                              <a:gd name="T81" fmla="*/ T80 w 614"/>
+                              <a:gd name="T82" fmla="+- 0 196 -406"/>
+                              <a:gd name="T83" fmla="*/ 196 h 724"/>
+                              <a:gd name="T84" fmla="+- 0 8756 8228"/>
+                              <a:gd name="T85" fmla="*/ T84 w 614"/>
+                              <a:gd name="T86" fmla="+- 0 230 -406"/>
+                              <a:gd name="T87" fmla="*/ 230 h 724"/>
+                              <a:gd name="T88" fmla="+- 0 8608 8228"/>
+                              <a:gd name="T89" fmla="*/ T88 w 614"/>
+                              <a:gd name="T90" fmla="+- 0 311 -406"/>
+                              <a:gd name="T91" fmla="*/ 311 h 724"/>
+                              <a:gd name="T92" fmla="+- 0 8703 8228"/>
+                              <a:gd name="T93" fmla="*/ T92 w 614"/>
+                              <a:gd name="T94" fmla="+- 0 287 -406"/>
+                              <a:gd name="T95" fmla="*/ 287 h 724"/>
+                              <a:gd name="T96" fmla="+- 0 8818 8228"/>
+                              <a:gd name="T97" fmla="*/ T96 w 614"/>
+                              <a:gd name="T98" fmla="+- 0 222 -406"/>
+                              <a:gd name="T99" fmla="*/ 222 h 724"/>
+                              <a:gd name="T100" fmla="+- 0 8841 8228"/>
+                              <a:gd name="T101" fmla="*/ T100 w 614"/>
+                              <a:gd name="T102" fmla="+- 0 -373 -406"/>
+                              <a:gd name="T103" fmla="*/ -373 h 724"/>
+                              <a:gd name="T104" fmla="+- 0 8566 8228"/>
+                              <a:gd name="T105" fmla="*/ T104 w 614"/>
+                              <a:gd name="T106" fmla="+- 0 281 -406"/>
+                              <a:gd name="T107" fmla="*/ 281 h 724"/>
+                              <a:gd name="T108" fmla="+- 0 8533 8228"/>
+                              <a:gd name="T109" fmla="*/ T108 w 614"/>
+                              <a:gd name="T110" fmla="+- 0 -406 -406"/>
+                              <a:gd name="T111" fmla="*/ -406 h 724"/>
+                              <a:gd name="T112" fmla="+- 0 8333 8228"/>
+                              <a:gd name="T113" fmla="*/ T112 w 614"/>
+                              <a:gd name="T114" fmla="+- 0 -392 -406"/>
+                              <a:gd name="T115" fmla="*/ -392 h 724"/>
+                              <a:gd name="T116" fmla="+- 0 8230 8228"/>
+                              <a:gd name="T117" fmla="*/ T116 w 614"/>
+                              <a:gd name="T118" fmla="+- 0 209 -406"/>
+                              <a:gd name="T119" fmla="*/ 209 h 724"/>
+                              <a:gd name="T120" fmla="+- 0 8345 8228"/>
+                              <a:gd name="T121" fmla="*/ T120 w 614"/>
+                              <a:gd name="T122" fmla="+- 0 277 -406"/>
+                              <a:gd name="T123" fmla="*/ 277 h 724"/>
+                              <a:gd name="T124" fmla="+- 0 8298 8228"/>
+                              <a:gd name="T125" fmla="*/ T124 w 614"/>
+                              <a:gd name="T126" fmla="+- 0 196 -406"/>
+                              <a:gd name="T127" fmla="*/ 196 h 724"/>
+                              <a:gd name="T128" fmla="+- 0 8319 8228"/>
+                              <a:gd name="T129" fmla="*/ T128 w 614"/>
+                              <a:gd name="T130" fmla="+- 0 -338 -406"/>
+                              <a:gd name="T131" fmla="*/ -338 h 724"/>
+                              <a:gd name="T132" fmla="+- 0 8533 8228"/>
+                              <a:gd name="T133" fmla="*/ T132 w 614"/>
+                              <a:gd name="T134" fmla="+- 0 -377 -406"/>
+                              <a:gd name="T135" fmla="*/ -377 h 724"/>
+                              <a:gd name="T136" fmla="+- 0 8734 8228"/>
+                              <a:gd name="T137" fmla="*/ T136 w 614"/>
+                              <a:gd name="T138" fmla="+- 0 -390 -406"/>
+                              <a:gd name="T139" fmla="*/ -390 h 724"/>
+                              <a:gd name="T140" fmla="+- 0 8523 8228"/>
+                              <a:gd name="T141" fmla="*/ T140 w 614"/>
+                              <a:gd name="T142" fmla="+- 0 -356 -406"/>
+                              <a:gd name="T143" fmla="*/ -356 h 724"/>
+                              <a:gd name="T144" fmla="+- 0 8510 8228"/>
+                              <a:gd name="T145" fmla="*/ T144 w 614"/>
+                              <a:gd name="T146" fmla="+- 0 -333 -406"/>
+                              <a:gd name="T147" fmla="*/ -333 h 724"/>
+                              <a:gd name="T148" fmla="+- 0 8492 8228"/>
+                              <a:gd name="T149" fmla="*/ T148 w 614"/>
+                              <a:gd name="T150" fmla="+- 0 -265 -406"/>
+                              <a:gd name="T151" fmla="*/ -265 h 724"/>
+                              <a:gd name="T152" fmla="+- 0 8484 8228"/>
+                              <a:gd name="T153" fmla="*/ T152 w 614"/>
+                              <a:gd name="T154" fmla="+- 0 -200 -406"/>
+                              <a:gd name="T155" fmla="*/ -200 h 724"/>
+                              <a:gd name="T156" fmla="+- 0 8479 8228"/>
+                              <a:gd name="T157" fmla="*/ T156 w 614"/>
+                              <a:gd name="T158" fmla="+- 0 -121 -406"/>
+                              <a:gd name="T159" fmla="*/ -121 h 724"/>
+                              <a:gd name="T160" fmla="+- 0 8471 8228"/>
+                              <a:gd name="T161" fmla="*/ T160 w 614"/>
+                              <a:gd name="T162" fmla="+- 0 12 -406"/>
+                              <a:gd name="T163" fmla="*/ 12 h 724"/>
+                              <a:gd name="T164" fmla="+- 0 8470 8228"/>
+                              <a:gd name="T165" fmla="*/ T164 w 614"/>
+                              <a:gd name="T166" fmla="+- 0 107 -406"/>
+                              <a:gd name="T167" fmla="*/ 107 h 724"/>
+                              <a:gd name="T168" fmla="+- 0 8490 8228"/>
+                              <a:gd name="T169" fmla="*/ T168 w 614"/>
+                              <a:gd name="T170" fmla="+- 0 -50 -406"/>
+                              <a:gd name="T171" fmla="*/ -50 h 724"/>
+                              <a:gd name="T172" fmla="+- 0 8504 8228"/>
+                              <a:gd name="T173" fmla="*/ T172 w 614"/>
+                              <a:gd name="T174" fmla="+- 0 -166 -406"/>
+                              <a:gd name="T175" fmla="*/ -166 h 724"/>
+                              <a:gd name="T176" fmla="+- 0 8518 8228"/>
+                              <a:gd name="T177" fmla="*/ T176 w 614"/>
+                              <a:gd name="T178" fmla="+- 0 -261 -406"/>
+                              <a:gd name="T179" fmla="*/ -261 h 724"/>
+                              <a:gd name="T180" fmla="+- 0 8552 8228"/>
+                              <a:gd name="T181" fmla="*/ T180 w 614"/>
+                              <a:gd name="T182" fmla="+- 0 -304 -406"/>
+                              <a:gd name="T183" fmla="*/ -304 h 724"/>
+                              <a:gd name="T184" fmla="+- 0 8529 8228"/>
+                              <a:gd name="T185" fmla="*/ T184 w 614"/>
+                              <a:gd name="T186" fmla="+- 0 -351 -406"/>
+                              <a:gd name="T187" fmla="*/ -351 h 724"/>
+                            </a:gdLst>
+                            <a:ahLst/>
+                            <a:cxnLst>
+                              <a:cxn ang="0">
+                                <a:pos x="T1" y="T3"/>
+                              </a:cxn>
+                              <a:cxn ang="0">
+                                <a:pos x="T5" y="T7"/>
+                              </a:cxn>
+                              <a:cxn ang="0">
+                                <a:pos x="T9" y="T11"/>
+                              </a:cxn>
+                              <a:cxn ang="0">
+                                <a:pos x="T13" y="T15"/>
+                              </a:cxn>
+                              <a:cxn ang="0">
+                                <a:pos x="T17" y="T19"/>
+                              </a:cxn>
+                              <a:cxn ang="0">
+                                <a:pos x="T21" y="T23"/>
+                              </a:cxn>
+                              <a:cxn ang="0">
+                                <a:pos x="T25" y="T27"/>
+                              </a:cxn>
+                              <a:cxn ang="0">
+                                <a:pos x="T29" y="T31"/>
+                              </a:cxn>
+                              <a:cxn ang="0">
+                                <a:pos x="T33" y="T35"/>
+                              </a:cxn>
+                              <a:cxn ang="0">
+                                <a:pos x="T37" y="T39"/>
+                              </a:cxn>
+                              <a:cxn ang="0">
+                                <a:pos x="T41" y="T43"/>
+                              </a:cxn>
+                              <a:cxn ang="0">
+                                <a:pos x="T45" y="T47"/>
+                              </a:cxn>
+                              <a:cxn ang="0">
+                                <a:pos x="T49" y="T51"/>
+                              </a:cxn>
+                              <a:cxn ang="0">
+                                <a:pos x="T53" y="T55"/>
+                              </a:cxn>
+                              <a:cxn ang="0">
+                                <a:pos x="T57" y="T59"/>
+                              </a:cxn>
+                              <a:cxn ang="0">
+                                <a:pos x="T61" y="T63"/>
+                              </a:cxn>
+                              <a:cxn ang="0">
+                                <a:pos x="T65" y="T67"/>
+                              </a:cxn>
+                              <a:cxn ang="0">
+                                <a:pos x="T69" y="T71"/>
+                              </a:cxn>
+                              <a:cxn ang="0">
+                                <a:pos x="T73" y="T75"/>
+                              </a:cxn>
+                              <a:cxn ang="0">
+                                <a:pos x="T77" y="T79"/>
+                              </a:cxn>
+                              <a:cxn ang="0">
+                                <a:pos x="T81" y="T83"/>
+                              </a:cxn>
+                              <a:cxn ang="0">
+                                <a:pos x="T85" y="T87"/>
+                              </a:cxn>
+                              <a:cxn ang="0">
+                                <a:pos x="T89" y="T91"/>
+                              </a:cxn>
+                              <a:cxn ang="0">
+                                <a:pos x="T93" y="T95"/>
+                              </a:cxn>
+                              <a:cxn ang="0">
+                                <a:pos x="T97" y="T99"/>
+                              </a:cxn>
+                              <a:cxn ang="0">
+                                <a:pos x="T101" y="T103"/>
+                              </a:cxn>
+                              <a:cxn ang="0">
+                                <a:pos x="T105" y="T107"/>
+                              </a:cxn>
+                              <a:cxn ang="0">
+                                <a:pos x="T109" y="T111"/>
+                              </a:cxn>
+                              <a:cxn ang="0">
+                                <a:pos x="T113" y="T115"/>
+                              </a:cxn>
+                              <a:cxn ang="0">
+                                <a:pos x="T117" y="T119"/>
+                              </a:cxn>
+                              <a:cxn ang="0">
+                                <a:pos x="T121" y="T123"/>
+                              </a:cxn>
+                              <a:cxn ang="0">
+                                <a:pos x="T125" y="T127"/>
+                              </a:cxn>
+                              <a:cxn ang="0">
+                                <a:pos x="T129" y="T131"/>
+                              </a:cxn>
+                              <a:cxn ang="0">
+                                <a:pos x="T133" y="T135"/>
+                              </a:cxn>
+                              <a:cxn ang="0">
+                                <a:pos x="T137" y="T139"/>
+                              </a:cxn>
+                              <a:cxn ang="0">
+                                <a:pos x="T141" y="T143"/>
+                              </a:cxn>
+                              <a:cxn ang="0">
+                                <a:pos x="T145" y="T147"/>
+                              </a:cxn>
+                              <a:cxn ang="0">
+                                <a:pos x="T149" y="T151"/>
+                              </a:cxn>
+                              <a:cxn ang="0">
+                                <a:pos x="T153" y="T155"/>
+                              </a:cxn>
+                              <a:cxn ang="0">
+                                <a:pos x="T157" y="T159"/>
+                              </a:cxn>
+                              <a:cxn ang="0">
+                                <a:pos x="T161" y="T163"/>
+                              </a:cxn>
+                              <a:cxn ang="0">
+                                <a:pos x="T165" y="T167"/>
+                              </a:cxn>
+                              <a:cxn ang="0">
+                                <a:pos x="T169" y="T171"/>
+                              </a:cxn>
+                              <a:cxn ang="0">
+                                <a:pos x="T173" y="T175"/>
+                              </a:cxn>
+                              <a:cxn ang="0">
+                                <a:pos x="T177" y="T179"/>
+                              </a:cxn>
+                              <a:cxn ang="0">
+                                <a:pos x="T181" y="T183"/>
+                              </a:cxn>
+                              <a:cxn ang="0">
+                                <a:pos x="T185" y="T187"/>
+                              </a:cxn>
+                            </a:cxnLst>
+                            <a:rect l="0" t="0" r="r" b="b"/>
+                            <a:pathLst>
+                              <a:path w="614" h="724">
+                                <a:moveTo>
+                                  <a:pt x="324" y="102"/>
+                                </a:moveTo>
+                                <a:lnTo>
+                                  <a:pt x="299" y="102"/>
+                                </a:lnTo>
+                                <a:lnTo>
+                                  <a:pt x="307" y="158"/>
+                                </a:lnTo>
+                                <a:lnTo>
+                                  <a:pt x="312" y="189"/>
+                                </a:lnTo>
+                                <a:lnTo>
+                                  <a:pt x="316" y="210"/>
+                                </a:lnTo>
+                                <a:lnTo>
+                                  <a:pt x="321" y="230"/>
+                                </a:lnTo>
+                                <a:lnTo>
+                                  <a:pt x="325" y="250"/>
+                                </a:lnTo>
+                                <a:lnTo>
+                                  <a:pt x="329" y="272"/>
+                                </a:lnTo>
+                                <a:lnTo>
+                                  <a:pt x="334" y="310"/>
+                                </a:lnTo>
+                                <a:lnTo>
+                                  <a:pt x="338" y="346"/>
+                                </a:lnTo>
+                                <a:lnTo>
+                                  <a:pt x="341" y="379"/>
+                                </a:lnTo>
+                                <a:lnTo>
+                                  <a:pt x="343" y="407"/>
+                                </a:lnTo>
+                                <a:lnTo>
+                                  <a:pt x="345" y="461"/>
+                                </a:lnTo>
+                                <a:lnTo>
+                                  <a:pt x="349" y="526"/>
+                                </a:lnTo>
+                                <a:lnTo>
+                                  <a:pt x="351" y="579"/>
+                                </a:lnTo>
+                                <a:lnTo>
+                                  <a:pt x="353" y="602"/>
+                                </a:lnTo>
+                                <a:lnTo>
+                                  <a:pt x="346" y="621"/>
+                                </a:lnTo>
+                                <a:lnTo>
+                                  <a:pt x="343" y="627"/>
+                                </a:lnTo>
+                                <a:lnTo>
+                                  <a:pt x="339" y="635"/>
+                                </a:lnTo>
+                                <a:lnTo>
+                                  <a:pt x="330" y="647"/>
+                                </a:lnTo>
+                                <a:lnTo>
+                                  <a:pt x="321" y="655"/>
+                                </a:lnTo>
+                                <a:lnTo>
+                                  <a:pt x="314" y="663"/>
+                                </a:lnTo>
+                                <a:lnTo>
+                                  <a:pt x="310" y="678"/>
+                                </a:lnTo>
+                                <a:lnTo>
+                                  <a:pt x="310" y="693"/>
+                                </a:lnTo>
+                                <a:lnTo>
+                                  <a:pt x="309" y="705"/>
+                                </a:lnTo>
+                                <a:lnTo>
+                                  <a:pt x="310" y="713"/>
+                                </a:lnTo>
+                                <a:lnTo>
+                                  <a:pt x="312" y="723"/>
+                                </a:lnTo>
+                                <a:lnTo>
+                                  <a:pt x="335" y="723"/>
+                                </a:lnTo>
+                                <a:lnTo>
+                                  <a:pt x="383" y="717"/>
+                                </a:lnTo>
+                                <a:lnTo>
+                                  <a:pt x="380" y="717"/>
+                                </a:lnTo>
+                                <a:lnTo>
+                                  <a:pt x="358" y="715"/>
+                                </a:lnTo>
+                                <a:lnTo>
+                                  <a:pt x="342" y="696"/>
+                                </a:lnTo>
+                                <a:lnTo>
+                                  <a:pt x="338" y="687"/>
+                                </a:lnTo>
+                                <a:lnTo>
+                                  <a:pt x="341" y="687"/>
+                                </a:lnTo>
+                                <a:lnTo>
+                                  <a:pt x="341" y="673"/>
+                                </a:lnTo>
+                                <a:lnTo>
+                                  <a:pt x="343" y="661"/>
+                                </a:lnTo>
+                                <a:lnTo>
+                                  <a:pt x="349" y="648"/>
+                                </a:lnTo>
+                                <a:lnTo>
+                                  <a:pt x="359" y="633"/>
+                                </a:lnTo>
+                                <a:lnTo>
+                                  <a:pt x="372" y="619"/>
+                                </a:lnTo>
+                                <a:lnTo>
+                                  <a:pt x="380" y="611"/>
+                                </a:lnTo>
+                                <a:lnTo>
+                                  <a:pt x="380" y="606"/>
+                                </a:lnTo>
+                                <a:lnTo>
+                                  <a:pt x="382" y="595"/>
+                                </a:lnTo>
+                                <a:lnTo>
+                                  <a:pt x="388" y="552"/>
+                                </a:lnTo>
+                                <a:lnTo>
+                                  <a:pt x="391" y="498"/>
+                                </a:lnTo>
+                                <a:lnTo>
+                                  <a:pt x="391" y="445"/>
+                                </a:lnTo>
+                                <a:lnTo>
+                                  <a:pt x="388" y="407"/>
+                                </a:lnTo>
+                                <a:lnTo>
+                                  <a:pt x="386" y="392"/>
+                                </a:lnTo>
+                                <a:lnTo>
+                                  <a:pt x="381" y="361"/>
+                                </a:lnTo>
+                                <a:lnTo>
+                                  <a:pt x="373" y="319"/>
+                                </a:lnTo>
+                                <a:lnTo>
+                                  <a:pt x="365" y="268"/>
+                                </a:lnTo>
+                                <a:lnTo>
+                                  <a:pt x="357" y="223"/>
+                                </a:lnTo>
+                                <a:lnTo>
+                                  <a:pt x="348" y="190"/>
+                                </a:lnTo>
+                                <a:lnTo>
+                                  <a:pt x="339" y="158"/>
+                                </a:lnTo>
+                                <a:lnTo>
+                                  <a:pt x="328" y="115"/>
+                                </a:lnTo>
+                                <a:lnTo>
+                                  <a:pt x="324" y="102"/>
+                                </a:lnTo>
+                                <a:close/>
+                                <a:moveTo>
+                                  <a:pt x="593" y="29"/>
+                                </a:moveTo>
+                                <a:lnTo>
+                                  <a:pt x="305" y="29"/>
+                                </a:lnTo>
+                                <a:lnTo>
+                                  <a:pt x="368" y="30"/>
+                                </a:lnTo>
+                                <a:lnTo>
+                                  <a:pt x="414" y="35"/>
+                                </a:lnTo>
+                                <a:lnTo>
+                                  <a:pt x="466" y="48"/>
+                                </a:lnTo>
+                                <a:lnTo>
+                                  <a:pt x="546" y="75"/>
+                                </a:lnTo>
+                                <a:lnTo>
+                                  <a:pt x="546" y="579"/>
+                                </a:lnTo>
+                                <a:lnTo>
+                                  <a:pt x="546" y="602"/>
+                                </a:lnTo>
+                                <a:lnTo>
+                                  <a:pt x="545" y="607"/>
+                                </a:lnTo>
+                                <a:lnTo>
+                                  <a:pt x="541" y="624"/>
+                                </a:lnTo>
+                                <a:lnTo>
+                                  <a:pt x="528" y="636"/>
+                                </a:lnTo>
+                                <a:lnTo>
+                                  <a:pt x="503" y="650"/>
+                                </a:lnTo>
+                                <a:lnTo>
+                                  <a:pt x="423" y="696"/>
+                                </a:lnTo>
+                                <a:lnTo>
+                                  <a:pt x="380" y="717"/>
+                                </a:lnTo>
+                                <a:lnTo>
+                                  <a:pt x="383" y="717"/>
+                                </a:lnTo>
+                                <a:lnTo>
+                                  <a:pt x="393" y="716"/>
+                                </a:lnTo>
+                                <a:lnTo>
+                                  <a:pt x="475" y="693"/>
+                                </a:lnTo>
+                                <a:lnTo>
+                                  <a:pt x="567" y="647"/>
+                                </a:lnTo>
+                                <a:lnTo>
+                                  <a:pt x="574" y="642"/>
+                                </a:lnTo>
+                                <a:lnTo>
+                                  <a:pt x="590" y="628"/>
+                                </a:lnTo>
+                                <a:lnTo>
+                                  <a:pt x="606" y="606"/>
+                                </a:lnTo>
+                                <a:lnTo>
+                                  <a:pt x="613" y="575"/>
+                                </a:lnTo>
+                                <a:lnTo>
+                                  <a:pt x="613" y="33"/>
+                                </a:lnTo>
+                                <a:lnTo>
+                                  <a:pt x="593" y="29"/>
+                                </a:lnTo>
+                                <a:close/>
+                                <a:moveTo>
+                                  <a:pt x="341" y="687"/>
+                                </a:moveTo>
+                                <a:lnTo>
+                                  <a:pt x="338" y="687"/>
+                                </a:lnTo>
+                                <a:lnTo>
+                                  <a:pt x="341" y="688"/>
+                                </a:lnTo>
+                                <a:lnTo>
+                                  <a:pt x="341" y="687"/>
+                                </a:lnTo>
+                                <a:close/>
+                                <a:moveTo>
+                                  <a:pt x="305" y="0"/>
+                                </a:moveTo>
+                                <a:lnTo>
+                                  <a:pt x="229" y="0"/>
+                                </a:lnTo>
+                                <a:lnTo>
+                                  <a:pt x="172" y="4"/>
+                                </a:lnTo>
+                                <a:lnTo>
+                                  <a:pt x="105" y="14"/>
+                                </a:lnTo>
+                                <a:lnTo>
+                                  <a:pt x="0" y="33"/>
+                                </a:lnTo>
+                                <a:lnTo>
+                                  <a:pt x="0" y="575"/>
+                                </a:lnTo>
+                                <a:lnTo>
+                                  <a:pt x="2" y="615"/>
+                                </a:lnTo>
+                                <a:lnTo>
+                                  <a:pt x="14" y="640"/>
+                                </a:lnTo>
+                                <a:lnTo>
+                                  <a:pt x="49" y="659"/>
+                                </a:lnTo>
+                                <a:lnTo>
+                                  <a:pt x="117" y="683"/>
+                                </a:lnTo>
+                                <a:lnTo>
+                                  <a:pt x="91" y="662"/>
+                                </a:lnTo>
+                                <a:lnTo>
+                                  <a:pt x="76" y="633"/>
+                                </a:lnTo>
+                                <a:lnTo>
+                                  <a:pt x="70" y="602"/>
+                                </a:lnTo>
+                                <a:lnTo>
+                                  <a:pt x="69" y="577"/>
+                                </a:lnTo>
+                                <a:lnTo>
+                                  <a:pt x="68" y="75"/>
+                                </a:lnTo>
+                                <a:lnTo>
+                                  <a:pt x="91" y="68"/>
+                                </a:lnTo>
+                                <a:lnTo>
+                                  <a:pt x="147" y="52"/>
+                                </a:lnTo>
+                                <a:lnTo>
+                                  <a:pt x="224" y="36"/>
+                                </a:lnTo>
+                                <a:lnTo>
+                                  <a:pt x="305" y="29"/>
+                                </a:lnTo>
+                                <a:lnTo>
+                                  <a:pt x="593" y="29"/>
+                                </a:lnTo>
+                                <a:lnTo>
+                                  <a:pt x="583" y="27"/>
+                                </a:lnTo>
+                                <a:lnTo>
+                                  <a:pt x="506" y="16"/>
+                                </a:lnTo>
+                                <a:lnTo>
+                                  <a:pt x="406" y="5"/>
+                                </a:lnTo>
+                                <a:lnTo>
+                                  <a:pt x="305" y="0"/>
+                                </a:lnTo>
+                                <a:close/>
+                                <a:moveTo>
+                                  <a:pt x="295" y="50"/>
+                                </a:moveTo>
+                                <a:lnTo>
+                                  <a:pt x="291" y="51"/>
+                                </a:lnTo>
+                                <a:lnTo>
+                                  <a:pt x="288" y="57"/>
+                                </a:lnTo>
+                                <a:lnTo>
+                                  <a:pt x="282" y="73"/>
+                                </a:lnTo>
+                                <a:lnTo>
+                                  <a:pt x="271" y="105"/>
+                                </a:lnTo>
+                                <a:lnTo>
+                                  <a:pt x="268" y="122"/>
+                                </a:lnTo>
+                                <a:lnTo>
+                                  <a:pt x="264" y="141"/>
+                                </a:lnTo>
+                                <a:lnTo>
+                                  <a:pt x="261" y="160"/>
+                                </a:lnTo>
+                                <a:lnTo>
+                                  <a:pt x="259" y="180"/>
+                                </a:lnTo>
+                                <a:lnTo>
+                                  <a:pt x="256" y="206"/>
+                                </a:lnTo>
+                                <a:lnTo>
+                                  <a:pt x="254" y="233"/>
+                                </a:lnTo>
+                                <a:lnTo>
+                                  <a:pt x="252" y="259"/>
+                                </a:lnTo>
+                                <a:lnTo>
+                                  <a:pt x="251" y="285"/>
+                                </a:lnTo>
+                                <a:lnTo>
+                                  <a:pt x="249" y="327"/>
+                                </a:lnTo>
+                                <a:lnTo>
+                                  <a:pt x="247" y="365"/>
+                                </a:lnTo>
+                                <a:lnTo>
+                                  <a:pt x="243" y="418"/>
+                                </a:lnTo>
+                                <a:lnTo>
+                                  <a:pt x="237" y="510"/>
+                                </a:lnTo>
+                                <a:lnTo>
+                                  <a:pt x="238" y="525"/>
+                                </a:lnTo>
+                                <a:lnTo>
+                                  <a:pt x="242" y="513"/>
+                                </a:lnTo>
+                                <a:lnTo>
+                                  <a:pt x="246" y="484"/>
+                                </a:lnTo>
+                                <a:lnTo>
+                                  <a:pt x="253" y="425"/>
+                                </a:lnTo>
+                                <a:lnTo>
+                                  <a:pt x="262" y="356"/>
+                                </a:lnTo>
+                                <a:lnTo>
+                                  <a:pt x="269" y="300"/>
+                                </a:lnTo>
+                                <a:lnTo>
+                                  <a:pt x="271" y="280"/>
+                                </a:lnTo>
+                                <a:lnTo>
+                                  <a:pt x="276" y="240"/>
+                                </a:lnTo>
+                                <a:lnTo>
+                                  <a:pt x="279" y="219"/>
+                                </a:lnTo>
+                                <a:lnTo>
+                                  <a:pt x="284" y="179"/>
+                                </a:lnTo>
+                                <a:lnTo>
+                                  <a:pt x="290" y="145"/>
+                                </a:lnTo>
+                                <a:lnTo>
+                                  <a:pt x="294" y="118"/>
+                                </a:lnTo>
+                                <a:lnTo>
+                                  <a:pt x="299" y="102"/>
+                                </a:lnTo>
+                                <a:lnTo>
+                                  <a:pt x="324" y="102"/>
+                                </a:lnTo>
+                                <a:lnTo>
+                                  <a:pt x="321" y="91"/>
+                                </a:lnTo>
+                                <a:lnTo>
+                                  <a:pt x="311" y="70"/>
+                                </a:lnTo>
+                                <a:lnTo>
+                                  <a:pt x="301" y="55"/>
+                                </a:lnTo>
+                                <a:lnTo>
+                                  <a:pt x="295" y="50"/>
+                                </a:lnTo>
+                                <a:close/>
+                              </a:path>
+                            </a:pathLst>
+                          </a:custGeom>
+                          <a:solidFill>
+                            <a:srgbClr val="231F20"/>
+                          </a:solidFill>
+                          <a:ln>
+                            <a:noFill/>
+                          </a:ln>
+                          <a:extLst>
+                            <a:ext uri="{91240B29-F687-4F45-9708-019B960494DF}">
+                              <a14:hiddenLine xmlns:a14="http://schemas.microsoft.com/office/drawing/2010/main" w="9525">
+                                <a:solidFill>
+                                  <a:srgbClr val="000000"/>
+                                </a:solidFill>
+                                <a:round/>
+                                <a:headEnd/>
+                                <a:tailEnd/>
+                              </a14:hiddenLine>
+                            </a:ext>
+                          </a:extLst>
+                        </wps:spPr>
+                        <wps:bodyPr rot="0" vert="horz" wrap="square" lIns="91440" tIns="45720" rIns="91440" bIns="45720" anchor="t" anchorCtr="0" upright="1">
+                          <a:noAutofit/>
+                        </wps:bodyPr>
+                      </wps:wsp>
+                    </wpg:wgp>
+                  </a:graphicData>
+                </a:graphic>
+                <wp14:sizeRelH relativeFrom="page">
+                  <wp14:pctWidth>0</wp14:pctWidth>
+                </wp14:sizeRelH>
+                <wp14:sizeRelV relativeFrom="page">
+                  <wp14:pctHeight>0</wp14:pctHeight>
+                </wp14:sizeRelV>
+              </wp:anchor>
+            </w:drawing>
+          </mc:Choice>
+          <mc:Fallback>
+            <w:pict>
+              <v:group w14:anchorId="0AE578FA" id="Group 98" o:spid="_x0000_s1026" style="position:absolute;margin-left:1in;margin-top:4.9pt;width:19.7pt;height:31.35pt;z-index:251659264;mso-position-horizontal-relative:page" coordorigin="8228,-406" coordsize="614,725" o:gfxdata="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">
+                <v:shape id="Freeform 100" o:spid="_x0000_s1027" style="position:absolute;left:8227;top:-406;width:614;height:724;visibility:visible;mso-wrap-style:square;v-text-anchor:top" coordsize="614,724" o:gfxdata="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" path="m303,l220,1,161,5,97,15,,35,,564r24,61l73,660r57,29l208,713r99,11l412,712r80,-26l548,657r51,-43l613,564r,-529l584,29,510,17,410,6,303,xe" fillcolor="#fff200" stroked="f">
+                  <v:path arrowok="t" o:connecttype="custom" o:connectlocs="303,-406;220,-405;161,-401;97,-391;0,-371;0,158;24,219;73,254;130,283;208,307;307,318;412,306;492,280;548,251;599,208;613,158;613,-371;584,-377;510,-389;410,-400;303,-406" o:connectangles="0,0,0,0,0,0,0,0,0,0,0,0,0,0,0,0,0,0,0,0,0"/>
+                </v:shape>
+                <v:shape id="AutoShape 99" o:spid="_x0000_s1028" style="position:absolute;left:8227;top:-407;width:614;height:724;visibility:visible;mso-wrap-style:square;v-text-anchor:top" coordsize="614,724" o:gfxdata="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" path="m324,102r-25,l307,158r5,31l316,210r5,20l325,250r4,22l334,310r4,36l341,379r2,28l345,461r4,65l351,579r2,23l346,621r-3,6l339,635r-9,12l321,655r-7,8l310,678r,15l309,705r1,8l312,723r23,l383,717r-3,l358,715,342,696r-4,-9l341,687r,-14l343,661r6,-13l359,633r13,-14l380,611r,-5l382,595r6,-43l391,498r,-53l388,407r-2,-15l381,361r-8,-42l365,268r-8,-45l348,190r-9,-32l328,115r-4,-13xm593,29r-288,l368,30r46,5l466,48r80,27l546,579r,23l545,607r-4,17l528,636r-25,14l423,696r-43,21l383,717r10,-1l475,693r92,-46l574,642r16,-14l606,606r7,-31l613,33,593,29xm341,687r-3,l341,688r,-1xm305,l229,,172,4,105,14,,33,,575r2,40l14,640r35,19l117,683,91,662,76,633,70,602,69,577,68,75,91,68,147,52,224,36r81,-7l593,29,583,27,506,16,406,5,305,xm295,50r-4,1l288,57r-6,16l271,105r-3,17l264,141r-3,19l259,180r-3,26l254,233r-2,26l251,285r-2,42l247,365r-4,53l237,510r1,15l242,513r4,-29l253,425r9,-69l269,300r2,-20l276,240r3,-21l284,179r6,-34l294,118r5,-16l324,102,321,91,311,70,301,55r-6,-5xe" fillcolor="#231f20" stroked="f">
+                  <v:path arrowok="t" o:connecttype="custom" o:connectlocs="307,-248;321,-176;334,-96;343,1;351,173;343,221;321,249;310,287;312,317;380,311;338,281;343,255;372,213;382,189;391,39;381,-45;357,-183;328,-291;305,-377;466,-358;546,196;528,230;380,311;475,287;590,222;613,-373;338,281;305,-406;105,-392;2,209;117,277;70,196;91,-338;305,-377;506,-390;295,-356;282,-333;264,-265;256,-200;251,-121;243,12;242,107;262,-50;276,-166;290,-261;324,-304;301,-351" o:connectangles="0,0,0,0,0,0,0,0,0,0,0,0,0,0,0,0,0,0,0,0,0,0,0,0,0,0,0,0,0,0,0,0,0,0,0,0,0,0,0,0,0,0,0,0,0,0,0"/>
+                </v:shape>
+                <w10:wrap anchorx="page"/>
+              </v:group>
+            </w:pict>
+          </mc:Fallback>
+        </mc:AlternateContent>
+      </w:r>
+    </w:p>
+    <w:p>
+      <w:pPr>
+        <w:pStyle w:val="Heading1"/>
         <w:jc w:val="center"/>
         <w:rPr>
-          <w:b/>
-          <w:bCs/>
-          <w:lang w:val="es-ES"/>
-        </w:rPr>
-      </w:pPr>
-    </w:p>
-    <w:p>
-      <w:pPr>
+          <w:lang w:val="es-ES"/>
+        </w:rPr>
+      </w:pPr>
+      <w:proofErr w:type="spellStart"/>
+      <w:r>
+        <w:rPr>
+          <w:lang w:val="es-ES"/>
+        </w:rPr>
+        <w:t>Problem</w:t>
+      </w:r>
+      <w:proofErr w:type="spellEnd"/>
+      <w:r>
+        <w:rPr>
+          <w:lang w:val="es-ES"/>
+        </w:rPr>
+        <w:t xml:space="preserve"> Set</w:t>
+      </w:r>
+      <w:r>
+        <w:rPr>
+          <w:lang w:val="es-ES"/>
+        </w:rPr>
+        <w:t xml:space="preserve"> 2</w:t>
+      </w:r>
+      <w:r>
+        <w:rPr>
+          <w:lang w:val="es-ES"/>
+        </w:rPr>
+        <w:t xml:space="preserve"> – GRUPO 6</w:t>
+      </w:r>
+    </w:p>
+    <w:p>
+      <w:pPr>
+        <w:pStyle w:val="Heading1"/>
         <w:jc w:val="center"/>
         <w:rPr>
-          <w:b/>
-          <w:bCs/>
-          <w:lang w:val="es-ES"/>
-        </w:rPr>
-      </w:pPr>
-      <w:r>
-        <w:rPr>
-          <w:b/>
-          <w:bCs/>
+          <w:lang w:val="es-ES"/>
+        </w:rPr>
+      </w:pPr>
+      <w:r>
+        <w:rPr>
+          <w:lang w:val="es-ES"/>
+        </w:rPr>
+        <w:t xml:space="preserve">Víctor </w:t>
+      </w:r>
+      <w:proofErr w:type="spellStart"/>
+      <w:r>
+        <w:rPr>
+          <w:lang w:val="es-ES"/>
+        </w:rPr>
+        <w:t>Dulio</w:t>
+      </w:r>
+      <w:proofErr w:type="spellEnd"/>
+      <w:r>
+        <w:rPr>
+          <w:lang w:val="es-ES"/>
+        </w:rPr>
+        <w:t xml:space="preserve"> Chique</w:t>
+      </w:r>
+    </w:p>
+    <w:p>
+      <w:pPr>
+        <w:pStyle w:val="Heading1"/>
+        <w:jc w:val="center"/>
+        <w:rPr>
+          <w:lang w:val="es-ES"/>
+        </w:rPr>
+      </w:pPr>
+      <w:r>
+        <w:rPr>
+          <w:lang w:val="es-ES"/>
+        </w:rPr>
+        <w:t>Víctor Iván Sánchez</w:t>
+      </w:r>
+    </w:p>
+    <w:p>
+      <w:pPr>
+        <w:pStyle w:val="Heading1"/>
+        <w:jc w:val="center"/>
+        <w:rPr>
+          <w:lang w:val="es-ES"/>
+        </w:rPr>
+      </w:pPr>
+      <w:r>
+        <w:rPr>
+          <w:lang w:val="es-ES"/>
+        </w:rPr>
+        <w:t>Natalia Castro</w:t>
+      </w:r>
+    </w:p>
+    <w:p>
+      <w:pPr>
+        <w:pStyle w:val="Heading1"/>
+        <w:jc w:val="center"/>
+        <w:rPr>
+          <w:lang w:val="es-ES"/>
+        </w:rPr>
+      </w:pPr>
+      <w:r>
+        <w:rPr>
           <w:lang w:val="es-ES"/>
         </w:rPr>
         <w:t>PREDICCIÓN DE PROBREZA EN COLOMBIA</w:t>
@@ -462,6 +1855,7 @@
         <w:rPr>
           <w:lang w:val="es-ES"/>
         </w:rPr>
+        <w:lastRenderedPageBreak/>
         <w:t xml:space="preserve">Como primer paso se unieron las bases </w:t>
       </w:r>
       <w:r>
@@ -842,7 +2236,6 @@
         <w:rPr>
           <w:lang w:val="es-ES"/>
         </w:rPr>
-        <w:lastRenderedPageBreak/>
         <w:t xml:space="preserve">Debido a que existían datos faltantes se imputaron las variables: </w:t>
       </w:r>
       <w:proofErr w:type="spellStart"/>
@@ -1101,7 +2494,7 @@
                     <pic:cNvPicPr/>
                   </pic:nvPicPr>
                   <pic:blipFill>
-                    <a:blip r:embed="rId5">
+                    <a:blip r:embed="rId9">
                       <a:extLst>
                         <a:ext uri="{28A0092B-C50C-407E-A947-70E740481C1C}">
                           <a14:useLocalDpi xmlns:a14="http://schemas.microsoft.com/office/drawing/2010/main" val="0"/>
@@ -1230,7 +2623,14 @@
         <w:rPr>
           <w:lang w:val="es-ES"/>
         </w:rPr>
-        <w:t xml:space="preserve">, el 52% sólo cuenta con educación primaria y/o secundaria, cerca del 50% vive en arriendo y en su mayoría son hogares de cabeceras de Colombia. </w:t>
+        <w:t xml:space="preserve">, el 52% </w:t>
+      </w:r>
+      <w:r>
+        <w:rPr>
+          <w:lang w:val="es-ES"/>
+        </w:rPr>
+        <w:lastRenderedPageBreak/>
+        <w:t xml:space="preserve">sólo cuenta con educación primaria y/o secundaria, cerca del 50% vive en arriendo y en su mayoría son hogares de cabeceras de Colombia. </w:t>
       </w:r>
     </w:p>
     <w:p>
@@ -1279,15 +2679,13 @@
             </w:pPr>
             <w:r>
               <w:rPr>
-                <w:noProof/>
-                <w:lang w:val="es-ES"/>
-              </w:rPr>
-              <w:lastRenderedPageBreak/>
+                <w:lang w:val="es-ES"/>
+              </w:rPr>
               <w:drawing>
-                <wp:inline distT="0" distB="0" distL="0" distR="0" wp14:anchorId="2DA6634E" wp14:editId="727B853E">
-                  <wp:extent cx="2707341" cy="3352887"/>
-                  <wp:effectExtent l="0" t="0" r="0" b="0"/>
-                  <wp:docPr id="7" name="Picture 7" descr="Chart&#10;&#10;Description automatically generated"/>
+                <wp:inline distT="0" distB="0" distL="0" distR="0" wp14:anchorId="4C43D8F4" wp14:editId="61E6DCF0">
+                  <wp:extent cx="3100070" cy="3234690"/>
+                  <wp:effectExtent l="0" t="0" r="0" b="3810"/>
+                  <wp:docPr id="2" name="Picture 2"/>
                   <wp:cNvGraphicFramePr>
                     <a:graphicFrameLocks xmlns:a="http://schemas.openxmlformats.org/drawingml/2006/main" noChangeAspect="1"/>
                   </wp:cNvGraphicFramePr>
@@ -1295,17 +2693,11 @@
                     <a:graphicData uri="http://schemas.openxmlformats.org/drawingml/2006/picture">
                       <pic:pic xmlns:pic="http://schemas.openxmlformats.org/drawingml/2006/picture">
                         <pic:nvPicPr>
-                          <pic:cNvPr id="7" name="Picture 7" descr="Chart&#10;&#10;Description automatically generated"/>
+                          <pic:cNvPr id="1" name=""/>
                           <pic:cNvPicPr/>
                         </pic:nvPicPr>
                         <pic:blipFill>
-                          <a:blip r:embed="rId6">
-                            <a:extLst>
-                              <a:ext uri="{28A0092B-C50C-407E-A947-70E740481C1C}">
-                                <a14:useLocalDpi xmlns:a14="http://schemas.microsoft.com/office/drawing/2010/main" val="0"/>
-                              </a:ext>
-                            </a:extLst>
-                          </a:blip>
+                          <a:blip r:embed="rId10"/>
                           <a:stretch>
                             <a:fillRect/>
                           </a:stretch>
@@ -1313,7 +2705,7 @@
                         <pic:spPr>
                           <a:xfrm>
                             <a:off x="0" y="0"/>
-                            <a:ext cx="2763237" cy="3422111"/>
+                            <a:ext cx="3100070" cy="3234690"/>
                           </a:xfrm>
                           <a:prstGeom prst="rect">
                             <a:avLst/>
@@ -1360,7 +2752,7 @@
                           <pic:cNvPicPr/>
                         </pic:nvPicPr>
                         <pic:blipFill>
-                          <a:blip r:embed="rId7">
+                          <a:blip r:embed="rId11">
                             <a:extLst>
                               <a:ext uri="{28A0092B-C50C-407E-A947-70E740481C1C}">
                                 <a14:useLocalDpi xmlns:a14="http://schemas.microsoft.com/office/drawing/2010/main" val="0"/>
@@ -1405,8 +2797,8 @@
         <w:tblLook w:val="04A0" w:firstRow="1" w:lastRow="0" w:firstColumn="1" w:lastColumn="0" w:noHBand="0" w:noVBand="1"/>
       </w:tblPr>
       <w:tblGrid>
-        <w:gridCol w:w="5129"/>
-        <w:gridCol w:w="4956"/>
+        <w:gridCol w:w="5076"/>
+        <w:gridCol w:w="5079"/>
       </w:tblGrid>
       <w:tr>
         <w:trPr>
@@ -1419,21 +2811,21 @@
           <w:p>
             <w:pPr>
               <w:pStyle w:val="NormalWeb"/>
-              <w:jc w:val="both"/>
+              <w:jc w:val="center"/>
               <w:rPr>
                 <w:lang w:val="es-ES"/>
               </w:rPr>
             </w:pPr>
             <w:r>
               <w:rPr>
-                <w:noProof/>
-                <w:lang w:val="es-ES"/>
-              </w:rPr>
+                <w:lang w:val="es-ES"/>
+              </w:rPr>
+              <w:lastRenderedPageBreak/>
               <w:drawing>
-                <wp:inline distT="0" distB="0" distL="0" distR="0" wp14:anchorId="373462E6" wp14:editId="7880607F">
-                  <wp:extent cx="2841811" cy="3404810"/>
-                  <wp:effectExtent l="0" t="0" r="3175" b="0"/>
-                  <wp:docPr id="3" name="Picture 3" descr="Chart&#10;&#10;Description automatically generated"/>
+                <wp:inline distT="0" distB="0" distL="0" distR="0" wp14:anchorId="5536C5B4" wp14:editId="4BDDC367">
+                  <wp:extent cx="3086510" cy="3220720"/>
+                  <wp:effectExtent l="0" t="0" r="0" b="5080"/>
+                  <wp:docPr id="11" name="Picture 11"/>
                   <wp:cNvGraphicFramePr>
                     <a:graphicFrameLocks xmlns:a="http://schemas.openxmlformats.org/drawingml/2006/main" noChangeAspect="1"/>
                   </wp:cNvGraphicFramePr>
@@ -1441,17 +2833,11 @@
                     <a:graphicData uri="http://schemas.openxmlformats.org/drawingml/2006/picture">
                       <pic:pic xmlns:pic="http://schemas.openxmlformats.org/drawingml/2006/picture">
                         <pic:nvPicPr>
-                          <pic:cNvPr id="3" name="Picture 3" descr="Chart&#10;&#10;Description automatically generated"/>
+                          <pic:cNvPr id="1" name=""/>
                           <pic:cNvPicPr/>
                         </pic:nvPicPr>
                         <pic:blipFill>
-                          <a:blip r:embed="rId8">
-                            <a:extLst>
-                              <a:ext uri="{28A0092B-C50C-407E-A947-70E740481C1C}">
-                                <a14:useLocalDpi xmlns:a14="http://schemas.microsoft.com/office/drawing/2010/main" val="0"/>
-                              </a:ext>
-                            </a:extLst>
-                          </a:blip>
+                          <a:blip r:embed="rId12"/>
                           <a:stretch>
                             <a:fillRect/>
                           </a:stretch>
@@ -1459,7 +2845,7 @@
                         <pic:spPr>
                           <a:xfrm>
                             <a:off x="0" y="0"/>
-                            <a:ext cx="2885061" cy="3456629"/>
+                            <a:ext cx="3123912" cy="3259748"/>
                           </a:xfrm>
                           <a:prstGeom prst="rect">
                             <a:avLst/>
@@ -1487,14 +2873,13 @@
             </w:pPr>
             <w:r>
               <w:rPr>
-                <w:noProof/>
                 <w:lang w:val="es-ES"/>
               </w:rPr>
               <w:drawing>
-                <wp:inline distT="0" distB="0" distL="0" distR="0" wp14:anchorId="29BC688C" wp14:editId="3796799E">
-                  <wp:extent cx="2891118" cy="3547555"/>
-                  <wp:effectExtent l="0" t="0" r="5080" b="0"/>
-                  <wp:docPr id="4" name="Picture 4" descr="Chart, bar chart&#10;&#10;Description automatically generated"/>
+                <wp:inline distT="0" distB="0" distL="0" distR="0" wp14:anchorId="64BA0211" wp14:editId="4B8418FD">
+                  <wp:extent cx="3088067" cy="3222345"/>
+                  <wp:effectExtent l="0" t="0" r="0" b="3810"/>
+                  <wp:docPr id="14" name="Picture 14"/>
                   <wp:cNvGraphicFramePr>
                     <a:graphicFrameLocks xmlns:a="http://schemas.openxmlformats.org/drawingml/2006/main" noChangeAspect="1"/>
                   </wp:cNvGraphicFramePr>
@@ -1502,17 +2887,11 @@
                     <a:graphicData uri="http://schemas.openxmlformats.org/drawingml/2006/picture">
                       <pic:pic xmlns:pic="http://schemas.openxmlformats.org/drawingml/2006/picture">
                         <pic:nvPicPr>
-                          <pic:cNvPr id="4" name="Picture 4" descr="Chart, bar chart&#10;&#10;Description automatically generated"/>
+                          <pic:cNvPr id="1" name=""/>
                           <pic:cNvPicPr/>
                         </pic:nvPicPr>
                         <pic:blipFill>
-                          <a:blip r:embed="rId9">
-                            <a:extLst>
-                              <a:ext uri="{28A0092B-C50C-407E-A947-70E740481C1C}">
-                                <a14:useLocalDpi xmlns:a14="http://schemas.microsoft.com/office/drawing/2010/main" val="0"/>
-                              </a:ext>
-                            </a:extLst>
-                          </a:blip>
+                          <a:blip r:embed="rId13"/>
                           <a:stretch>
                             <a:fillRect/>
                           </a:stretch>
@@ -1520,7 +2899,7 @@
                         <pic:spPr>
                           <a:xfrm>
                             <a:off x="0" y="0"/>
-                            <a:ext cx="2919758" cy="3582698"/>
+                            <a:ext cx="3144047" cy="3280759"/>
                           </a:xfrm>
                           <a:prstGeom prst="rect">
                             <a:avLst/>
@@ -1553,15 +2932,13 @@
             </w:pPr>
             <w:r>
               <w:rPr>
-                <w:noProof/>
-                <w:lang w:val="es-ES"/>
-              </w:rPr>
-              <w:lastRenderedPageBreak/>
+                <w:lang w:val="es-ES"/>
+              </w:rPr>
               <w:drawing>
-                <wp:inline distT="0" distB="0" distL="0" distR="0" wp14:anchorId="60B701F5" wp14:editId="1A6579B3">
-                  <wp:extent cx="2912278" cy="3415553"/>
-                  <wp:effectExtent l="0" t="0" r="0" b="1270"/>
-                  <wp:docPr id="5" name="Picture 5" descr="Chart, bar chart&#10;&#10;Description automatically generated"/>
+                <wp:inline distT="0" distB="0" distL="0" distR="0" wp14:anchorId="70747506" wp14:editId="66226192">
+                  <wp:extent cx="3037826" cy="3169920"/>
+                  <wp:effectExtent l="0" t="0" r="0" b="5080"/>
+                  <wp:docPr id="12" name="Picture 12"/>
                   <wp:cNvGraphicFramePr>
                     <a:graphicFrameLocks xmlns:a="http://schemas.openxmlformats.org/drawingml/2006/main" noChangeAspect="1"/>
                   </wp:cNvGraphicFramePr>
@@ -1569,17 +2946,11 @@
                     <a:graphicData uri="http://schemas.openxmlformats.org/drawingml/2006/picture">
                       <pic:pic xmlns:pic="http://schemas.openxmlformats.org/drawingml/2006/picture">
                         <pic:nvPicPr>
-                          <pic:cNvPr id="5" name="Picture 5" descr="Chart, bar chart&#10;&#10;Description automatically generated"/>
+                          <pic:cNvPr id="1" name=""/>
                           <pic:cNvPicPr/>
                         </pic:nvPicPr>
                         <pic:blipFill>
-                          <a:blip r:embed="rId10">
-                            <a:extLst>
-                              <a:ext uri="{28A0092B-C50C-407E-A947-70E740481C1C}">
-                                <a14:useLocalDpi xmlns:a14="http://schemas.microsoft.com/office/drawing/2010/main" val="0"/>
-                              </a:ext>
-                            </a:extLst>
-                          </a:blip>
+                          <a:blip r:embed="rId14"/>
                           <a:stretch>
                             <a:fillRect/>
                           </a:stretch>
@@ -1587,7 +2958,7 @@
                         <pic:spPr>
                           <a:xfrm>
                             <a:off x="0" y="0"/>
-                            <a:ext cx="3007412" cy="3527127"/>
+                            <a:ext cx="3062942" cy="3196128"/>
                           </a:xfrm>
                           <a:prstGeom prst="rect">
                             <a:avLst/>
@@ -1615,14 +2986,13 @@
             </w:pPr>
             <w:r>
               <w:rPr>
-                <w:noProof/>
                 <w:lang w:val="es-ES"/>
               </w:rPr>
               <w:drawing>
-                <wp:inline distT="0" distB="0" distL="0" distR="0" wp14:anchorId="0D76EB36" wp14:editId="52C25529">
-                  <wp:extent cx="3009572" cy="3476812"/>
-                  <wp:effectExtent l="0" t="0" r="635" b="3175"/>
-                  <wp:docPr id="6" name="Picture 6" descr="Chart, bar chart&#10;&#10;Description automatically generated"/>
+                <wp:inline distT="0" distB="0" distL="0" distR="0" wp14:anchorId="1BD916A0" wp14:editId="21F4921D">
+                  <wp:extent cx="2905774" cy="3032125"/>
+                  <wp:effectExtent l="0" t="0" r="2540" b="3175"/>
+                  <wp:docPr id="15" name="Picture 15"/>
                   <wp:cNvGraphicFramePr>
                     <a:graphicFrameLocks xmlns:a="http://schemas.openxmlformats.org/drawingml/2006/main" noChangeAspect="1"/>
                   </wp:cNvGraphicFramePr>
@@ -1630,17 +3000,11 @@
                     <a:graphicData uri="http://schemas.openxmlformats.org/drawingml/2006/picture">
                       <pic:pic xmlns:pic="http://schemas.openxmlformats.org/drawingml/2006/picture">
                         <pic:nvPicPr>
-                          <pic:cNvPr id="6" name="Picture 6" descr="Chart, bar chart&#10;&#10;Description automatically generated"/>
+                          <pic:cNvPr id="1" name=""/>
                           <pic:cNvPicPr/>
                         </pic:nvPicPr>
                         <pic:blipFill>
-                          <a:blip r:embed="rId11">
-                            <a:extLst>
-                              <a:ext uri="{28A0092B-C50C-407E-A947-70E740481C1C}">
-                                <a14:useLocalDpi xmlns:a14="http://schemas.microsoft.com/office/drawing/2010/main" val="0"/>
-                              </a:ext>
-                            </a:extLst>
-                          </a:blip>
+                          <a:blip r:embed="rId15"/>
                           <a:stretch>
                             <a:fillRect/>
                           </a:stretch>
@@ -1648,7 +3012,7 @@
                         <pic:spPr>
                           <a:xfrm>
                             <a:off x="0" y="0"/>
-                            <a:ext cx="3057694" cy="3532405"/>
+                            <a:ext cx="2914509" cy="3041240"/>
                           </a:xfrm>
                           <a:prstGeom prst="rect">
                             <a:avLst/>
@@ -1685,15 +3049,16 @@
         <w:tblLook w:val="04A0" w:firstRow="1" w:lastRow="0" w:firstColumn="1" w:lastColumn="0" w:noHBand="0" w:noVBand="1"/>
       </w:tblPr>
       <w:tblGrid>
-        <w:gridCol w:w="4957"/>
+        <w:gridCol w:w="5836"/>
       </w:tblGrid>
       <w:tr>
         <w:trPr>
+          <w:trHeight w:val="5278"/>
           <w:jc w:val="center"/>
         </w:trPr>
         <w:tc>
           <w:tcPr>
-            <w:tcW w:w="4957" w:type="dxa"/>
+            <w:tcW w:w="5836" w:type="dxa"/>
           </w:tcPr>
           <w:p>
             <w:pPr>
@@ -1705,14 +3070,14 @@
             </w:pPr>
             <w:r>
               <w:rPr>
-                <w:noProof/>
-                <w:lang w:val="es-ES"/>
-              </w:rPr>
+                <w:lang w:val="es-ES"/>
+              </w:rPr>
+              <w:lastRenderedPageBreak/>
               <w:drawing>
-                <wp:inline distT="0" distB="0" distL="0" distR="0" wp14:anchorId="76F6CFF2" wp14:editId="2C5FA770">
-                  <wp:extent cx="2432659" cy="2733675"/>
-                  <wp:effectExtent l="0" t="0" r="6350" b="0"/>
-                  <wp:docPr id="9" name="Picture 9" descr="Chart&#10;&#10;Description automatically generated"/>
+                <wp:inline distT="0" distB="0" distL="0" distR="0" wp14:anchorId="4E013BCC" wp14:editId="615DF145">
+                  <wp:extent cx="3119120" cy="3254748"/>
+                  <wp:effectExtent l="0" t="0" r="5080" b="0"/>
+                  <wp:docPr id="16" name="Picture 16"/>
                   <wp:cNvGraphicFramePr>
                     <a:graphicFrameLocks xmlns:a="http://schemas.openxmlformats.org/drawingml/2006/main" noChangeAspect="1"/>
                   </wp:cNvGraphicFramePr>
@@ -1720,17 +3085,11 @@
                     <a:graphicData uri="http://schemas.openxmlformats.org/drawingml/2006/picture">
                       <pic:pic xmlns:pic="http://schemas.openxmlformats.org/drawingml/2006/picture">
                         <pic:nvPicPr>
-                          <pic:cNvPr id="9" name="Picture 9" descr="Chart&#10;&#10;Description automatically generated"/>
+                          <pic:cNvPr id="1" name=""/>
                           <pic:cNvPicPr/>
                         </pic:nvPicPr>
                         <pic:blipFill>
-                          <a:blip r:embed="rId12">
-                            <a:extLst>
-                              <a:ext uri="{28A0092B-C50C-407E-A947-70E740481C1C}">
-                                <a14:useLocalDpi xmlns:a14="http://schemas.microsoft.com/office/drawing/2010/main" val="0"/>
-                              </a:ext>
-                            </a:extLst>
-                          </a:blip>
+                          <a:blip r:embed="rId16"/>
                           <a:stretch>
                             <a:fillRect/>
                           </a:stretch>
@@ -1738,7 +3097,7 @@
                         <pic:spPr>
                           <a:xfrm>
                             <a:off x="0" y="0"/>
-                            <a:ext cx="2606598" cy="2929137"/>
+                            <a:ext cx="3183715" cy="3322152"/>
                           </a:xfrm>
                           <a:prstGeom prst="rect">
                             <a:avLst/>
@@ -1873,6 +3232,7 @@
           <w:noProof/>
           <w:lang w:val="es-ES"/>
         </w:rPr>
+        <w:lastRenderedPageBreak/>
         <w:drawing>
           <wp:inline distT="0" distB="0" distL="0" distR="0" wp14:anchorId="5830E510" wp14:editId="0B84468D">
             <wp:extent cx="5580229" cy="3881717"/>
@@ -1889,7 +3249,7 @@
                     <pic:cNvPicPr/>
                   </pic:nvPicPr>
                   <pic:blipFill>
-                    <a:blip r:embed="rId13">
+                    <a:blip r:embed="rId17">
                       <a:extLst>
                         <a:ext uri="{28A0092B-C50C-407E-A947-70E740481C1C}">
                           <a14:useLocalDpi xmlns:a14="http://schemas.microsoft.com/office/drawing/2010/main" val="0"/>
@@ -1975,9 +3335,9 @@
       </w:pPr>
       <w:r>
         <w:rPr>
-          <w:lang w:val="es-ES"/>
-        </w:rPr>
-        <w:lastRenderedPageBreak/>
+          <w:noProof/>
+          <w:lang w:val="es-ES"/>
+        </w:rPr>
         <w:drawing>
           <wp:inline distT="0" distB="0" distL="0" distR="0" wp14:anchorId="5F7CD89E" wp14:editId="031EC5C8">
             <wp:extent cx="3415553" cy="3507875"/>
@@ -1994,7 +3354,7 @@
                     <pic:cNvPicPr/>
                   </pic:nvPicPr>
                   <pic:blipFill>
-                    <a:blip r:embed="rId14"/>
+                    <a:blip r:embed="rId18"/>
                     <a:stretch>
                       <a:fillRect/>
                     </a:stretch>
@@ -2042,8 +3402,10 @@
             </w:pPr>
             <w:r>
               <w:rPr>
-                <w:lang w:val="es-ES"/>
-              </w:rPr>
+                <w:noProof/>
+                <w:lang w:val="es-ES"/>
+              </w:rPr>
+              <w:lastRenderedPageBreak/>
               <w:drawing>
                 <wp:inline distT="0" distB="0" distL="0" distR="0" wp14:anchorId="75148B6B" wp14:editId="7E9C6E45">
                   <wp:extent cx="2941232" cy="3119717"/>
@@ -2060,7 +3422,7 @@
                           <pic:cNvPicPr/>
                         </pic:nvPicPr>
                         <pic:blipFill>
-                          <a:blip r:embed="rId15"/>
+                          <a:blip r:embed="rId19"/>
                           <a:stretch>
                             <a:fillRect/>
                           </a:stretch>
@@ -2095,6 +3457,7 @@
             </w:pPr>
             <w:r>
               <w:rPr>
+                <w:noProof/>
                 <w:lang w:val="es-ES"/>
               </w:rPr>
               <w:drawing>
@@ -2113,7 +3476,7 @@
                           <pic:cNvPicPr/>
                         </pic:nvPicPr>
                         <pic:blipFill>
-                          <a:blip r:embed="rId15"/>
+                          <a:blip r:embed="rId19"/>
                           <a:stretch>
                             <a:fillRect/>
                           </a:stretch>
@@ -2153,9 +3516,9 @@
             </w:pPr>
             <w:r>
               <w:rPr>
-                <w:lang w:val="es-ES"/>
-              </w:rPr>
-              <w:lastRenderedPageBreak/>
+                <w:noProof/>
+                <w:lang w:val="es-ES"/>
+              </w:rPr>
               <w:drawing>
                 <wp:inline distT="0" distB="0" distL="0" distR="0" wp14:anchorId="2193F926" wp14:editId="431B7C3C">
                   <wp:extent cx="2848263" cy="3021106"/>
@@ -2172,7 +3535,7 @@
                           <pic:cNvPicPr/>
                         </pic:nvPicPr>
                         <pic:blipFill>
-                          <a:blip r:embed="rId16"/>
+                          <a:blip r:embed="rId20"/>
                           <a:stretch>
                             <a:fillRect/>
                           </a:stretch>
@@ -2207,6 +3570,7 @@
             </w:pPr>
             <w:r>
               <w:rPr>
+                <w:noProof/>
                 <w:lang w:val="es-ES"/>
               </w:rPr>
               <w:drawing>
@@ -2225,7 +3589,7 @@
                           <pic:cNvPicPr/>
                         </pic:nvPicPr>
                         <pic:blipFill>
-                          <a:blip r:embed="rId17"/>
+                          <a:blip r:embed="rId21"/>
                           <a:stretch>
                             <a:fillRect/>
                           </a:stretch>
@@ -2638,7 +4002,6 @@
           <w:noProof/>
           <w:lang w:val="es-ES"/>
         </w:rPr>
-        <w:lastRenderedPageBreak/>
         <w:drawing>
           <wp:inline distT="0" distB="0" distL="0" distR="0" wp14:anchorId="3BD7DAEB" wp14:editId="2FD83582">
             <wp:extent cx="3890682" cy="4783907"/>
@@ -2655,7 +4018,7 @@
                     <pic:cNvPicPr/>
                   </pic:nvPicPr>
                   <pic:blipFill>
-                    <a:blip r:embed="rId18">
+                    <a:blip r:embed="rId22">
                       <a:extLst>
                         <a:ext uri="{28A0092B-C50C-407E-A947-70E740481C1C}">
                           <a14:useLocalDpi xmlns:a14="http://schemas.microsoft.com/office/drawing/2010/main" val="0"/>
@@ -2691,8 +4054,10 @@
       </w:pPr>
       <w:r>
         <w:rPr>
-          <w:lang w:val="es-ES"/>
-        </w:rPr>
+          <w:noProof/>
+          <w:lang w:val="es-ES"/>
+        </w:rPr>
+        <w:lastRenderedPageBreak/>
         <w:drawing>
           <wp:inline distT="0" distB="0" distL="0" distR="0" wp14:anchorId="479EDE42" wp14:editId="509D4692">
             <wp:extent cx="4069977" cy="3199455"/>
@@ -2709,7 +4074,7 @@
                     <pic:cNvPicPr/>
                   </pic:nvPicPr>
                   <pic:blipFill>
-                    <a:blip r:embed="rId19"/>
+                    <a:blip r:embed="rId23"/>
                     <a:stretch>
                       <a:fillRect/>
                     </a:stretch>
@@ -2781,8 +4146,10 @@
       </w:pPr>
       <w:r>
         <w:rPr>
-          <w:lang w:val="es-ES"/>
-        </w:rPr>
+          <w:noProof/>
+          <w:lang w:val="es-ES"/>
+        </w:rPr>
+        <w:lastRenderedPageBreak/>
         <w:drawing>
           <wp:inline distT="0" distB="0" distL="0" distR="0" wp14:anchorId="3C61C8EC" wp14:editId="341E5ED6">
             <wp:extent cx="5943600" cy="4672330"/>
@@ -2799,7 +4166,7 @@
                     <pic:cNvPicPr/>
                   </pic:nvPicPr>
                   <pic:blipFill>
-                    <a:blip r:embed="rId20"/>
+                    <a:blip r:embed="rId24"/>
                     <a:stretch>
                       <a:fillRect/>
                     </a:stretch>
@@ -2835,6 +4202,7 @@
       </w:pPr>
       <w:r>
         <w:rPr>
+          <w:noProof/>
           <w:lang w:val="es-ES"/>
         </w:rPr>
         <w:lastRenderedPageBreak/>
@@ -2854,7 +4222,7 @@
                     <pic:cNvPicPr/>
                   </pic:nvPicPr>
                   <pic:blipFill>
-                    <a:blip r:embed="rId21"/>
+                    <a:blip r:embed="rId25"/>
                     <a:stretch>
                       <a:fillRect/>
                     </a:stretch>
@@ -3564,6 +4932,27 @@
     <w:name w:val="Normal"/>
     <w:qFormat/>
   </w:style>
+  <w:style w:type="paragraph" w:styleId="Heading1">
+    <w:name w:val="heading 1"/>
+    <w:basedOn w:val="Normal"/>
+    <w:next w:val="Normal"/>
+    <w:link w:val="Heading1Char"/>
+    <w:uiPriority w:val="9"/>
+    <w:qFormat/>
+    <w:rsid w:val="002B3578"/>
+    <w:pPr>
+      <w:keepNext/>
+      <w:keepLines/>
+      <w:spacing w:before="240"/>
+      <w:outlineLvl w:val="0"/>
+    </w:pPr>
+    <w:rPr>
+      <w:rFonts w:asciiTheme="majorHAnsi" w:eastAsiaTheme="majorEastAsia" w:hAnsiTheme="majorHAnsi" w:cstheme="majorBidi"/>
+      <w:color w:val="2F5496" w:themeColor="accent1" w:themeShade="BF"/>
+      <w:sz w:val="32"/>
+      <w:szCs w:val="32"/>
+    </w:rPr>
+  </w:style>
   <w:style w:type="character" w:default="1" w:styleId="DefaultParagraphFont">
     <w:name w:val="Default Paragraph Font"/>
     <w:uiPriority w:val="1"/>
@@ -3631,6 +5020,19 @@
       <w:ind w:left="720"/>
       <w:contextualSpacing/>
     </w:pPr>
+  </w:style>
+  <w:style w:type="character" w:customStyle="1" w:styleId="Heading1Char">
+    <w:name w:val="Heading 1 Char"/>
+    <w:basedOn w:val="DefaultParagraphFont"/>
+    <w:link w:val="Heading1"/>
+    <w:uiPriority w:val="9"/>
+    <w:rsid w:val="002B3578"/>
+    <w:rPr>
+      <w:rFonts w:asciiTheme="majorHAnsi" w:eastAsiaTheme="majorEastAsia" w:hAnsiTheme="majorHAnsi" w:cstheme="majorBidi"/>
+      <w:color w:val="2F5496" w:themeColor="accent1" w:themeShade="BF"/>
+      <w:sz w:val="32"/>
+      <w:szCs w:val="32"/>
+    </w:rPr>
   </w:style>
 </w:styles>
 </file>

</xml_diff>